<commit_message>
Added Some Refactoring changes and other
</commit_message>
<xml_diff>
--- a/Aufgabe1/doku/PFormal/PFormal.docx
+++ b/Aufgabe1/doku/PFormal/PFormal.docx
@@ -10,7 +10,15 @@
         <w:t>Team</w:t>
       </w:r>
       <w:r>
-        <w:t>: &lt;Teamnummer&gt;, &lt;</w:t>
+        <w:t>: &lt;</w:t>
+      </w:r>
+      <w:r>
+        <w:t>3_4</w:t>
+      </w:r>
+      <w:bookmarkStart w:id="0" w:name="_GoBack"/>
+      <w:bookmarkEnd w:id="0"/>
+      <w:r>
+        <w:t>&gt;, &lt;</w:t>
       </w:r>
       <w:r>
         <w:t>Patrick Steinhauer, Jan Dennis Bartels</w:t>
@@ -67,7 +75,7 @@
       </w:hyperlink>
     </w:p>
     <w:p>
-      <w:hyperlink r:id="rId8" w:history="1">
+      <w:hyperlink r:id="rId8" w:anchor="dodtpac233475-9da3-4cec-9eab-d68a36830773" w:history="1">
         <w:r>
           <w:rPr>
             <w:rStyle w:val="Hyperlink"/>
@@ -98,15 +106,7 @@
         <w:t xml:space="preserve">: </w:t>
       </w:r>
       <w:r>
-        <w:t xml:space="preserve">Bearbeitungszeitraum war von </w:t>
-      </w:r>
-      <w:proofErr w:type="gramStart"/>
-      <w:r>
-        <w:t>letzte</w:t>
-      </w:r>
-      <w:proofErr w:type="gramEnd"/>
-      <w:r>
-        <w:t xml:space="preserve"> Woche Donnerstag, bis heute.</w:t>
+        <w:t>Bearbeitungszeitraum war von letzte Woche Donnerstag, bis heute.</w:t>
       </w:r>
     </w:p>
     <w:p>
@@ -170,15 +170,7 @@
         </w:numPr>
       </w:pPr>
       <w:r>
-        <w:t xml:space="preserve">Bei dem BFS ist der Unterschied, dass bei gerichteten Graphen nur eine Richtung gibt, die abgesucht werden muss. Bei den </w:t>
-      </w:r>
-      <w:proofErr w:type="spellStart"/>
-      <w:r>
-        <w:t>ungerichteten</w:t>
-      </w:r>
-      <w:proofErr w:type="spellEnd"/>
-      <w:r>
-        <w:t xml:space="preserve"> Graphen ist dies etwas problematischer, da es keine Richtung gibt müsste man in beide Richtungen schauen, oder Knoten die vorher waren nicht mehr betrachten.</w:t>
+        <w:t>Bei dem BFS ist der Unterschied, dass bei gerichteten Graphen nur eine Richtung gibt, die abgesucht werden muss. Bei den ungerichteten Graphen ist dies etwas problematischer, da es keine Richtung gibt müsste man in beide Richtungen schauen, oder Knoten die vorher waren nicht mehr betrachten.</w:t>
       </w:r>
     </w:p>
     <w:p>
@@ -190,29 +182,14 @@
         </w:numPr>
       </w:pPr>
       <w:r>
-        <w:t xml:space="preserve">Dies können wir testen, indem wir einen sehr </w:t>
-      </w:r>
-      <w:proofErr w:type="spellStart"/>
-      <w:r>
-        <w:t>Großen</w:t>
-      </w:r>
-      <w:proofErr w:type="spellEnd"/>
-      <w:r>
-        <w:t xml:space="preserve"> Graphen zum </w:t>
-      </w:r>
-      <w:proofErr w:type="spellStart"/>
-      <w:r>
-        <w:t>testen</w:t>
-      </w:r>
-      <w:proofErr w:type="spellEnd"/>
-      <w:r>
-        <w:t xml:space="preserve"> verwenden und </w:t>
+        <w:t xml:space="preserve">Dies können wir testen, indem wir einen sehr Großen Graphen zum testen verwenden und </w:t>
       </w:r>
       <w:r>
         <w:t>dort unseren Algorithmus verwenden.</w:t>
       </w:r>
-      <w:bookmarkStart w:id="0" w:name="_GoBack"/>
-      <w:bookmarkEnd w:id="0"/>
+      <w:r>
+        <w:t xml:space="preserve"> Möglicherweise kann man die Graphen in kleinere Graphen zerteilen und dann so versuchen herauszufinden ob der weg der kürzeste ist.</w:t>
+      </w:r>
     </w:p>
     <w:p/>
     <w:p/>
@@ -253,39 +230,7 @@
     </w:p>
     <w:p>
       <w:r>
-        <w:t xml:space="preserve">Der Graph wird mithilfe des </w:t>
-      </w:r>
-      <w:proofErr w:type="spellStart"/>
-      <w:r>
-        <w:t>bufferedreaders</w:t>
-      </w:r>
-      <w:proofErr w:type="spellEnd"/>
-      <w:r>
-        <w:t xml:space="preserve"> ausgelesen. Hierbei wird dem </w:t>
-      </w:r>
-      <w:proofErr w:type="spellStart"/>
-      <w:r>
-        <w:t>bufferedreader</w:t>
-      </w:r>
-      <w:proofErr w:type="spellEnd"/>
-      <w:r>
-        <w:t xml:space="preserve"> in einem Filereader eine Datei gegeben (ganzer </w:t>
-      </w:r>
-      <w:proofErr w:type="spellStart"/>
-      <w:r>
-        <w:t>DateiPfad</w:t>
-      </w:r>
-      <w:proofErr w:type="spellEnd"/>
-      <w:r>
-        <w:t xml:space="preserve">).  Danach speichern wir mithilfe des </w:t>
-      </w:r>
-      <w:proofErr w:type="spellStart"/>
-      <w:r>
-        <w:t>readline</w:t>
-      </w:r>
-      <w:proofErr w:type="spellEnd"/>
-      <w:r>
-        <w:t xml:space="preserve"> Befehls, die Zeilen, die ausgelesen werden sollen und speichern diese in eine Variable herein.</w:t>
+        <w:t>Der Graph wird mithilfe des bufferedreaders ausgelesen. Hierbei wird dem bufferedreader in einem Filereader eine Datei gegeben (ganzer DateiPfad).  Danach speichern wir mithilfe des readline Befehls, die Zeilen, die ausgelesen werden sollen und speichern diese in eine Variable herein.</w:t>
       </w:r>
     </w:p>
     <w:p/>
@@ -306,62 +251,17 @@
     </w:p>
     <w:p>
       <w:r>
-        <w:t xml:space="preserve">Hier verwenden wir den </w:t>
-      </w:r>
-      <w:proofErr w:type="spellStart"/>
-      <w:proofErr w:type="gramStart"/>
-      <w:r>
-        <w:t>matcher</w:t>
-      </w:r>
-      <w:proofErr w:type="spellEnd"/>
-      <w:r>
-        <w:t xml:space="preserve"> ,</w:t>
-      </w:r>
-      <w:proofErr w:type="gramEnd"/>
-      <w:r>
-        <w:t xml:space="preserve"> um </w:t>
-      </w:r>
-      <w:proofErr w:type="spellStart"/>
-      <w:r>
-        <w:t>mithilfe</w:t>
-      </w:r>
-      <w:proofErr w:type="spellEnd"/>
-      <w:r>
-        <w:t xml:space="preserve"> der Regulären Ausdrücke zu prüfen, ob dieser mit etwas aus einem bestimmten String </w:t>
-      </w:r>
-      <w:proofErr w:type="spellStart"/>
-      <w:r>
-        <w:t>Matched</w:t>
-      </w:r>
-      <w:proofErr w:type="spellEnd"/>
-      <w:r>
-        <w:t>.</w:t>
-      </w:r>
-    </w:p>
-    <w:p>
-      <w:r>
-        <w:t xml:space="preserve">Dann werden zwei Graphen erstellt entweder ein </w:t>
-      </w:r>
-      <w:proofErr w:type="spellStart"/>
-      <w:r>
-        <w:t>ungerichteter</w:t>
-      </w:r>
-      <w:proofErr w:type="spellEnd"/>
-      <w:r>
-        <w:t xml:space="preserve"> oder ein gerichteter, je nachdem, was für Zeichen übergeben werden.</w:t>
-      </w:r>
-    </w:p>
-    <w:p>
-      <w:r>
-        <w:t xml:space="preserve">Danach wird überprüft, ob der </w:t>
-      </w:r>
-      <w:proofErr w:type="spellStart"/>
-      <w:r>
-        <w:t>matcher</w:t>
-      </w:r>
-      <w:proofErr w:type="spellEnd"/>
-      <w:r>
-        <w:t xml:space="preserve"> weiterhin was findet. Falls dies der Fall ist werden die Knoten dem Graphen hinzugefügt.</w:t>
+        <w:t>Hier verwenden wir den matcher , um mithilfe der Regulären Ausdrücke zu prüfen, ob dieser mit etwas aus einem bestimmten String Matched.</w:t>
+      </w:r>
+    </w:p>
+    <w:p>
+      <w:r>
+        <w:t>Dann werden zwei Graphen erstellt entweder ein ungerichteter oder ein gerichteter, je nachdem, was für Zeichen übergeben werden.</w:t>
+      </w:r>
+    </w:p>
+    <w:p>
+      <w:r>
+        <w:t>Danach wird überprüft, ob der matcher weiterhin was findet. Falls dies der Fall ist werden die Knoten dem Graphen hinzugefügt.</w:t>
       </w:r>
     </w:p>
     <w:p>
@@ -396,55 +296,15 @@
     </w:p>
     <w:p>
       <w:r>
-        <w:t xml:space="preserve">Wir haben bei der Visualisierung den </w:t>
-      </w:r>
-      <w:proofErr w:type="spellStart"/>
-      <w:r>
-        <w:t>JGraphModelAdapter</w:t>
-      </w:r>
-      <w:proofErr w:type="spellEnd"/>
-      <w:r>
-        <w:t xml:space="preserve"> benutzt. Weiterhin</w:t>
-      </w:r>
-      <w:r>
-        <w:t xml:space="preserve"> benutzen wir den </w:t>
-      </w:r>
-      <w:proofErr w:type="spellStart"/>
-      <w:r>
-        <w:t>PseudoGraphen</w:t>
-      </w:r>
-      <w:proofErr w:type="spellEnd"/>
-      <w:r>
-        <w:t xml:space="preserve"> (wurde uns von </w:t>
-      </w:r>
-      <w:proofErr w:type="spellStart"/>
-      <w:r>
-        <w:t>Commolitonen</w:t>
-      </w:r>
-      <w:proofErr w:type="spellEnd"/>
-      <w:r>
-        <w:t xml:space="preserve"> empfohlen), denn wir haben vorher den Listenable Graphen benutzt. Um die Knoten in einer Kreisform anzugeben hat uns ein </w:t>
-      </w:r>
-      <w:proofErr w:type="spellStart"/>
-      <w:r>
-        <w:t>Kommmolitone</w:t>
-      </w:r>
-      <w:proofErr w:type="spellEnd"/>
-      <w:r>
-        <w:t xml:space="preserve"> uns seinen Code zur Verfügung gestellt, den wir hierfür verwenden.</w:t>
-      </w:r>
-    </w:p>
-    <w:p>
-      <w:r>
-        <w:t xml:space="preserve">Das Positionieren der Graphen kommt von dem Beispiel auf der </w:t>
-      </w:r>
-      <w:proofErr w:type="spellStart"/>
-      <w:r>
-        <w:t>JGraphT</w:t>
-      </w:r>
-      <w:proofErr w:type="spellEnd"/>
-      <w:r>
-        <w:t xml:space="preserve"> Seite.</w:t>
+        <w:t>Wir haben bei der Visualisierung den JGraphModelAdapter benutzt. Weiterhin</w:t>
+      </w:r>
+      <w:r>
+        <w:t xml:space="preserve"> benutzen wir den PseudoGraphen (wurde uns von Commolitonen empfohlen), denn wir haben vorher den Listenable Graphen benutzt. Um die Knoten in einer Kreisform anzugeben hat uns ein Kommmolitone uns seinen Code zur Verfügung gestellt, den wir hierfür verwenden.</w:t>
+      </w:r>
+    </w:p>
+    <w:p>
+      <w:r>
+        <w:t>Das Positionieren der Graphen kommt von dem Beispiel auf der JGraphT Seite.</w:t>
       </w:r>
     </w:p>
     <w:p/>

</xml_diff>

<commit_message>
Last changes for the writer
</commit_message>
<xml_diff>
--- a/Aufgabe1/doku/PFormal/PFormal.docx
+++ b/Aufgabe1/doku/PFormal/PFormal.docx
@@ -15,8 +15,6 @@
       <w:r>
         <w:t>3_4</w:t>
       </w:r>
-      <w:bookmarkStart w:id="0" w:name="_GoBack"/>
-      <w:bookmarkEnd w:id="0"/>
       <w:r>
         <w:t>&gt;, &lt;</w:t>
       </w:r>
@@ -85,6 +83,11 @@
       </w:hyperlink>
     </w:p>
     <w:p>
+      <w:pPr>
+        <w:rPr>
+          <w:rStyle w:val="Hyperlink"/>
+        </w:rPr>
+      </w:pPr>
       <w:hyperlink r:id="rId9" w:history="1">
         <w:r>
           <w:rPr>
@@ -94,6 +97,15 @@
         </w:r>
       </w:hyperlink>
     </w:p>
+    <w:p>
+      <w:r>
+        <w:rPr>
+          <w:rStyle w:val="Hyperlink"/>
+          <w:u w:val="none"/>
+        </w:rPr>
+        <w:t>Code Übernahme von dem Studenten Simon Kosch um den Graph in einer Kreisform anzugeben.</w:t>
+      </w:r>
+    </w:p>
     <w:p/>
     <w:p>
       <w:r>
@@ -106,12 +118,31 @@
         <w:t xml:space="preserve">: </w:t>
       </w:r>
       <w:r>
-        <w:t>Bearbeitungszeitraum war von letzte Woche Donnerstag, bis heute.</w:t>
-      </w:r>
-    </w:p>
-    <w:p>
-      <w:r>
-        <w:t>Bearbeitungszeit liegt hier bei ca. 40 Stunden</w:t>
+        <w:t xml:space="preserve">Bearbeitungszeitraum war von </w:t>
+      </w:r>
+      <w:proofErr w:type="gramStart"/>
+      <w:r>
+        <w:t>letzte</w:t>
+      </w:r>
+      <w:proofErr w:type="gramEnd"/>
+      <w:r>
+        <w:t xml:space="preserve"> Woche Donnerstag, bis heute.</w:t>
+      </w:r>
+    </w:p>
+    <w:p>
+      <w:r>
+        <w:t>Bearbeitungszeit liegt hier bei ca.</w:t>
+      </w:r>
+      <w:r>
+        <w:t xml:space="preserve"> </w:t>
+      </w:r>
+      <w:bookmarkStart w:id="0" w:name="_GoBack"/>
+      <w:bookmarkEnd w:id="0"/>
+      <w:r>
+        <w:t>50</w:t>
+      </w:r>
+      <w:r>
+        <w:t xml:space="preserve"> Stunden</w:t>
       </w:r>
     </w:p>
     <w:p>
@@ -170,7 +201,15 @@
         </w:numPr>
       </w:pPr>
       <w:r>
-        <w:t>Bei dem BFS ist der Unterschied, dass bei gerichteten Graphen nur eine Richtung gibt, die abgesucht werden muss. Bei den ungerichteten Graphen ist dies etwas problematischer, da es keine Richtung gibt müsste man in beide Richtungen schauen, oder Knoten die vorher waren nicht mehr betrachten.</w:t>
+        <w:t xml:space="preserve">Bei dem BFS ist der Unterschied, dass bei gerichteten Graphen nur eine Richtung gibt, die abgesucht werden muss. Bei den </w:t>
+      </w:r>
+      <w:proofErr w:type="spellStart"/>
+      <w:r>
+        <w:t>ungerichteten</w:t>
+      </w:r>
+      <w:proofErr w:type="spellEnd"/>
+      <w:r>
+        <w:t xml:space="preserve"> Graphen ist dies etwas problematischer, da es keine Richtung gibt müsste man in beide Richtungen schauen, oder Knoten die vorher waren nicht mehr betrachten.</w:t>
       </w:r>
     </w:p>
     <w:p>
@@ -182,13 +221,37 @@
         </w:numPr>
       </w:pPr>
       <w:r>
-        <w:t xml:space="preserve">Dies können wir testen, indem wir einen sehr Großen Graphen zum testen verwenden und </w:t>
+        <w:t xml:space="preserve">Dies können wir testen, indem wir einen sehr </w:t>
+      </w:r>
+      <w:proofErr w:type="spellStart"/>
+      <w:r>
+        <w:t>Großen</w:t>
+      </w:r>
+      <w:proofErr w:type="spellEnd"/>
+      <w:r>
+        <w:t xml:space="preserve"> Graphen zum </w:t>
+      </w:r>
+      <w:proofErr w:type="spellStart"/>
+      <w:r>
+        <w:t>testen</w:t>
+      </w:r>
+      <w:proofErr w:type="spellEnd"/>
+      <w:r>
+        <w:t xml:space="preserve"> verwenden und </w:t>
       </w:r>
       <w:r>
         <w:t>dort unseren Algorithmus verwenden.</w:t>
       </w:r>
       <w:r>
-        <w:t xml:space="preserve"> Möglicherweise kann man die Graphen in kleinere Graphen zerteilen und dann so versuchen herauszufinden ob der weg der kürzeste ist.</w:t>
+        <w:t xml:space="preserve"> Möglicherweise kann man die Graphen in kleinere Graphen zerteilen und dann so versuchen herauszufinden ob der </w:t>
+      </w:r>
+      <w:proofErr w:type="spellStart"/>
+      <w:r>
+        <w:t>weg</w:t>
+      </w:r>
+      <w:proofErr w:type="spellEnd"/>
+      <w:r>
+        <w:t xml:space="preserve"> der kürzeste ist.</w:t>
       </w:r>
     </w:p>
     <w:p/>
@@ -230,7 +293,39 @@
     </w:p>
     <w:p>
       <w:r>
-        <w:t>Der Graph wird mithilfe des bufferedreaders ausgelesen. Hierbei wird dem bufferedreader in einem Filereader eine Datei gegeben (ganzer DateiPfad).  Danach speichern wir mithilfe des readline Befehls, die Zeilen, die ausgelesen werden sollen und speichern diese in eine Variable herein.</w:t>
+        <w:t xml:space="preserve">Der Graph wird mithilfe des </w:t>
+      </w:r>
+      <w:proofErr w:type="spellStart"/>
+      <w:r>
+        <w:t>bufferedreaders</w:t>
+      </w:r>
+      <w:proofErr w:type="spellEnd"/>
+      <w:r>
+        <w:t xml:space="preserve"> ausgelesen. Hierbei wird dem </w:t>
+      </w:r>
+      <w:proofErr w:type="spellStart"/>
+      <w:r>
+        <w:t>bufferedreader</w:t>
+      </w:r>
+      <w:proofErr w:type="spellEnd"/>
+      <w:r>
+        <w:t xml:space="preserve"> in einem Filereader eine Datei gegeben (ganzer </w:t>
+      </w:r>
+      <w:proofErr w:type="spellStart"/>
+      <w:r>
+        <w:t>DateiPfad</w:t>
+      </w:r>
+      <w:proofErr w:type="spellEnd"/>
+      <w:r>
+        <w:t xml:space="preserve">).  Danach speichern wir mithilfe des </w:t>
+      </w:r>
+      <w:proofErr w:type="spellStart"/>
+      <w:r>
+        <w:t>readline</w:t>
+      </w:r>
+      <w:proofErr w:type="spellEnd"/>
+      <w:r>
+        <w:t xml:space="preserve"> Befehls, die Zeilen, die ausgelesen werden sollen und speichern diese in eine Variable herein.</w:t>
       </w:r>
     </w:p>
     <w:p/>
@@ -251,17 +346,62 @@
     </w:p>
     <w:p>
       <w:r>
-        <w:t>Hier verwenden wir den matcher , um mithilfe der Regulären Ausdrücke zu prüfen, ob dieser mit etwas aus einem bestimmten String Matched.</w:t>
-      </w:r>
-    </w:p>
-    <w:p>
-      <w:r>
-        <w:t>Dann werden zwei Graphen erstellt entweder ein ungerichteter oder ein gerichteter, je nachdem, was für Zeichen übergeben werden.</w:t>
-      </w:r>
-    </w:p>
-    <w:p>
-      <w:r>
-        <w:t>Danach wird überprüft, ob der matcher weiterhin was findet. Falls dies der Fall ist werden die Knoten dem Graphen hinzugefügt.</w:t>
+        <w:t xml:space="preserve">Hier verwenden wir den </w:t>
+      </w:r>
+      <w:proofErr w:type="spellStart"/>
+      <w:proofErr w:type="gramStart"/>
+      <w:r>
+        <w:t>matcher</w:t>
+      </w:r>
+      <w:proofErr w:type="spellEnd"/>
+      <w:r>
+        <w:t xml:space="preserve"> ,</w:t>
+      </w:r>
+      <w:proofErr w:type="gramEnd"/>
+      <w:r>
+        <w:t xml:space="preserve"> um </w:t>
+      </w:r>
+      <w:proofErr w:type="spellStart"/>
+      <w:r>
+        <w:t>mithilfe</w:t>
+      </w:r>
+      <w:proofErr w:type="spellEnd"/>
+      <w:r>
+        <w:t xml:space="preserve"> der Regulären Ausdrücke zu prüfen, ob dieser mit etwas aus einem bestimmten String </w:t>
+      </w:r>
+      <w:proofErr w:type="spellStart"/>
+      <w:r>
+        <w:t>Matched</w:t>
+      </w:r>
+      <w:proofErr w:type="spellEnd"/>
+      <w:r>
+        <w:t>.</w:t>
+      </w:r>
+    </w:p>
+    <w:p>
+      <w:r>
+        <w:t xml:space="preserve">Dann werden zwei Graphen erstellt entweder ein </w:t>
+      </w:r>
+      <w:proofErr w:type="spellStart"/>
+      <w:r>
+        <w:t>ungerichteter</w:t>
+      </w:r>
+      <w:proofErr w:type="spellEnd"/>
+      <w:r>
+        <w:t xml:space="preserve"> oder ein gerichteter, je nachdem, was für Zeichen übergeben werden.</w:t>
+      </w:r>
+    </w:p>
+    <w:p>
+      <w:r>
+        <w:t xml:space="preserve">Danach wird überprüft, ob der </w:t>
+      </w:r>
+      <w:proofErr w:type="spellStart"/>
+      <w:r>
+        <w:t>matcher</w:t>
+      </w:r>
+      <w:proofErr w:type="spellEnd"/>
+      <w:r>
+        <w:t xml:space="preserve"> weiterhin was findet. Falls dies der Fall ist werden die Knoten dem Graphen hinzugefügt.</w:t>
       </w:r>
     </w:p>
     <w:p>
@@ -296,15 +436,213 @@
     </w:p>
     <w:p>
       <w:r>
-        <w:t>Wir haben bei der Visualisierung den JGraphModelAdapter benutzt. Weiterhin</w:t>
-      </w:r>
-      <w:r>
-        <w:t xml:space="preserve"> benutzen wir den PseudoGraphen (wurde uns von Commolitonen empfohlen), denn wir haben vorher den Listenable Graphen benutzt. Um die Knoten in einer Kreisform anzugeben hat uns ein Kommmolitone uns seinen Code zur Verfügung gestellt, den wir hierfür verwenden.</w:t>
-      </w:r>
-    </w:p>
-    <w:p>
-      <w:r>
-        <w:t>Das Positionieren der Graphen kommt von dem Beispiel auf der JGraphT Seite.</w:t>
+        <w:t xml:space="preserve">Wir haben bei der Visualisierung den </w:t>
+      </w:r>
+      <w:proofErr w:type="spellStart"/>
+      <w:r>
+        <w:t>JGraphModelAdapter</w:t>
+      </w:r>
+      <w:proofErr w:type="spellEnd"/>
+      <w:r>
+        <w:t xml:space="preserve"> benutzt. Weiterhin</w:t>
+      </w:r>
+      <w:r>
+        <w:t xml:space="preserve"> benutzen wir den </w:t>
+      </w:r>
+      <w:proofErr w:type="spellStart"/>
+      <w:r>
+        <w:t>PseudoGraphen</w:t>
+      </w:r>
+      <w:proofErr w:type="spellEnd"/>
+      <w:r>
+        <w:t xml:space="preserve"> (wurde uns von </w:t>
+      </w:r>
+      <w:proofErr w:type="spellStart"/>
+      <w:r>
+        <w:t>Commolitonen</w:t>
+      </w:r>
+      <w:proofErr w:type="spellEnd"/>
+      <w:r>
+        <w:t xml:space="preserve"> empfohlen), denn wir haben vorher den Listenable Graphen benutzt. Um die Knoten in einer Kreisform anzugeben hat uns ein </w:t>
+      </w:r>
+      <w:proofErr w:type="spellStart"/>
+      <w:r>
+        <w:t>Kommmolitone</w:t>
+      </w:r>
+      <w:proofErr w:type="spellEnd"/>
+      <w:r>
+        <w:t xml:space="preserve"> uns seinen Code zur Verfügung gestellt, den wir hierfür verwenden.</w:t>
+      </w:r>
+    </w:p>
+    <w:p>
+      <w:r>
+        <w:t xml:space="preserve">Das Positionieren der Graphen kommt von dem Beispiel auf der </w:t>
+      </w:r>
+      <w:proofErr w:type="spellStart"/>
+      <w:r>
+        <w:t>JGraphT</w:t>
+      </w:r>
+      <w:proofErr w:type="spellEnd"/>
+      <w:r>
+        <w:t xml:space="preserve"> Seite.</w:t>
+      </w:r>
+    </w:p>
+    <w:p/>
+    <w:p>
+      <w:pPr>
+        <w:rPr>
+          <w:b/>
+          <w:u w:val="single"/>
+        </w:rPr>
+      </w:pPr>
+      <w:r>
+        <w:rPr>
+          <w:b/>
+          <w:u w:val="single"/>
+        </w:rPr>
+        <w:t>BFS Algorithmus:</w:t>
+      </w:r>
+    </w:p>
+    <w:p>
+      <w:r>
+        <w:t xml:space="preserve">Unseren BFS Algorithmus haben wir implementiert, indem wir  eine </w:t>
+      </w:r>
+      <w:proofErr w:type="spellStart"/>
+      <w:r>
+        <w:t>queue</w:t>
+      </w:r>
+      <w:proofErr w:type="spellEnd"/>
+      <w:r>
+        <w:t xml:space="preserve"> und eine </w:t>
+      </w:r>
+      <w:proofErr w:type="spellStart"/>
+      <w:r>
+        <w:t>Map</w:t>
+      </w:r>
+      <w:proofErr w:type="spellEnd"/>
+      <w:r>
+        <w:t xml:space="preserve"> </w:t>
+      </w:r>
+      <w:proofErr w:type="spellStart"/>
+      <w:r>
+        <w:t>ersteinmal</w:t>
+      </w:r>
+      <w:proofErr w:type="spellEnd"/>
+      <w:r>
+        <w:t xml:space="preserve"> verwenden.</w:t>
+      </w:r>
+    </w:p>
+    <w:p>
+      <w:r>
+        <w:t xml:space="preserve">Hierbei wird am Anfang das Startelement in die </w:t>
+      </w:r>
+      <w:proofErr w:type="spellStart"/>
+      <w:r>
+        <w:t>queue</w:t>
+      </w:r>
+      <w:proofErr w:type="spellEnd"/>
+      <w:r>
+        <w:t xml:space="preserve"> getan. Danach fragen wir innerhalb einer </w:t>
+      </w:r>
+      <w:proofErr w:type="spellStart"/>
+      <w:r>
+        <w:t>while</w:t>
+      </w:r>
+      <w:proofErr w:type="spellEnd"/>
+      <w:r>
+        <w:t xml:space="preserve"> Schleife, solange die Queue nicht leer ist führe den weiteren Code aus.</w:t>
+      </w:r>
+    </w:p>
+    <w:p>
+      <w:r>
+        <w:t xml:space="preserve">Hier tun wir als erstes das oberste Element der </w:t>
+      </w:r>
+      <w:proofErr w:type="spellStart"/>
+      <w:r>
+        <w:t>queue</w:t>
+      </w:r>
+      <w:proofErr w:type="spellEnd"/>
+      <w:r>
+        <w:t xml:space="preserve"> in eine Variable getan.</w:t>
+      </w:r>
+    </w:p>
+    <w:p>
+      <w:r>
+        <w:t>Hier wird als erstes geprüft, ob der Knoten schon das gesuchte Element ist.</w:t>
+      </w:r>
+    </w:p>
+    <w:p>
+      <w:r>
+        <w:t xml:space="preserve">Wenn dies der Fall ist wird die Anzahl direkt zurückgegeben. </w:t>
+      </w:r>
+    </w:p>
+    <w:p>
+      <w:r>
+        <w:lastRenderedPageBreak/>
+        <w:t xml:space="preserve">Für die Zielknoten  wird dann geprüft, ob dieser noch nicht in unserer </w:t>
+      </w:r>
+      <w:proofErr w:type="spellStart"/>
+      <w:r>
+        <w:t>Map</w:t>
+      </w:r>
+      <w:proofErr w:type="spellEnd"/>
+      <w:r>
+        <w:t xml:space="preserve"> gespeichert ist.</w:t>
+      </w:r>
+    </w:p>
+    <w:p>
+      <w:r>
+        <w:t xml:space="preserve">Wenn es so ist, fügen wir den Knoten der </w:t>
+      </w:r>
+      <w:proofErr w:type="spellStart"/>
+      <w:r>
+        <w:t>Map</w:t>
+      </w:r>
+      <w:proofErr w:type="spellEnd"/>
+      <w:r>
+        <w:t xml:space="preserve"> hinzu.</w:t>
+      </w:r>
+    </w:p>
+    <w:p>
+      <w:r>
+        <w:t xml:space="preserve">Ebenfalls wird der </w:t>
+      </w:r>
+      <w:proofErr w:type="spellStart"/>
+      <w:r>
+        <w:t>Targetknoten</w:t>
+      </w:r>
+      <w:proofErr w:type="spellEnd"/>
+      <w:r>
+        <w:t xml:space="preserve"> auch in die </w:t>
+      </w:r>
+      <w:proofErr w:type="spellStart"/>
+      <w:r>
+        <w:t>queue</w:t>
+      </w:r>
+      <w:proofErr w:type="spellEnd"/>
+      <w:r>
+        <w:t xml:space="preserve"> getan. Dies wird alles wiederholt, bis der </w:t>
+      </w:r>
+      <w:proofErr w:type="spellStart"/>
+      <w:r>
+        <w:t>krzeste</w:t>
+      </w:r>
+      <w:proofErr w:type="spellEnd"/>
+      <w:r>
+        <w:t xml:space="preserve"> Weg gefunden wird.</w:t>
+      </w:r>
+    </w:p>
+    <w:p>
+      <w:r>
+        <w:t xml:space="preserve">Die </w:t>
+      </w:r>
+      <w:proofErr w:type="spellStart"/>
+      <w:r>
+        <w:t>map</w:t>
+      </w:r>
+      <w:proofErr w:type="spellEnd"/>
+      <w:r>
+        <w:t xml:space="preserve"> dient hierbei für die Initialisierung der Knoten mit den einzelnen Indexen.</w:t>
       </w:r>
     </w:p>
     <w:p/>

</xml_diff>